<commit_message>
commit bo sung bai tap
</commit_message>
<xml_diff>
--- a/_03_mo_ta_thuat_toan/bai_tap/bai_tap_1_cua_bai_3_.docx
+++ b/_03_mo_ta_thuat_toan/bai_tap/bai_tap_1_cua_bai_3_.docx
@@ -4,47 +4,865 @@
   <w:body>
     <w:p>
       <w:r>
-        <w:t>Begin</w:t>
-      </w:r>
+        <w:t>BEGIN</w:t>
+      </w:r>
+    </w:p>
+    <w:p>
+      <w:r>
+        <w:t xml:space="preserve">          </w:t>
+      </w:r>
+      <w:proofErr w:type="gramStart"/>
+      <w:r>
+        <w:t xml:space="preserve">Input </w:t>
+      </w:r>
+      <w:r>
+        <w:t xml:space="preserve"> </w:t>
+      </w:r>
+      <w:r>
+        <w:t>Math</w:t>
+      </w:r>
+      <w:proofErr w:type="gramEnd"/>
+      <w:r>
+        <w:t xml:space="preserve"> , Physics, Chemistry</w:t>
+      </w:r>
+    </w:p>
+    <w:p>
+      <w:r>
+        <w:t xml:space="preserve">          Average = (Math + Physics + Chemistry) / 3</w:t>
+      </w:r>
+    </w:p>
+    <w:p>
+      <w:r>
+        <w:t xml:space="preserve">          Display Average</w:t>
+      </w:r>
+    </w:p>
+    <w:p>
+      <w:r>
+        <w:t>END</w:t>
+      </w:r>
+    </w:p>
+    <w:p>
+      <w:r>
+        <w:rPr>
+          <w:noProof/>
+        </w:rPr>
+        <mc:AlternateContent>
+          <mc:Choice Requires="wps">
+            <w:drawing>
+              <wp:anchor distT="0" distB="0" distL="114300" distR="114300" simplePos="0" relativeHeight="251659264" behindDoc="0" locked="0" layoutInCell="1" allowOverlap="1">
+                <wp:simplePos x="0" y="0"/>
+                <wp:positionH relativeFrom="column">
+                  <wp:posOffset>746760</wp:posOffset>
+                </wp:positionH>
+                <wp:positionV relativeFrom="paragraph">
+                  <wp:posOffset>57785</wp:posOffset>
+                </wp:positionV>
+                <wp:extent cx="1089660" cy="838200"/>
+                <wp:effectExtent l="0" t="0" r="15240" b="19050"/>
+                <wp:wrapNone/>
+                <wp:docPr id="1" name="Oval 1"/>
+                <wp:cNvGraphicFramePr/>
+                <a:graphic xmlns:a="http://schemas.openxmlformats.org/drawingml/2006/main">
+                  <a:graphicData uri="http://schemas.microsoft.com/office/word/2010/wordprocessingShape">
+                    <wps:wsp>
+                      <wps:cNvSpPr/>
+                      <wps:spPr>
+                        <a:xfrm>
+                          <a:off x="0" y="0"/>
+                          <a:ext cx="1089660" cy="838200"/>
+                        </a:xfrm>
+                        <a:prstGeom prst="ellipse">
+                          <a:avLst/>
+                        </a:prstGeom>
+                      </wps:spPr>
+                      <wps:style>
+                        <a:lnRef idx="2">
+                          <a:schemeClr val="accent6"/>
+                        </a:lnRef>
+                        <a:fillRef idx="1">
+                          <a:schemeClr val="lt1"/>
+                        </a:fillRef>
+                        <a:effectRef idx="0">
+                          <a:schemeClr val="accent6"/>
+                        </a:effectRef>
+                        <a:fontRef idx="minor">
+                          <a:schemeClr val="dk1"/>
+                        </a:fontRef>
+                      </wps:style>
+                      <wps:txbx>
+                        <w:txbxContent>
+                          <w:p>
+                            <w:pPr>
+                              <w:jc w:val="center"/>
+                            </w:pPr>
+                            <w:r>
+                              <w:t>BEGIN</w:t>
+                            </w:r>
+                          </w:p>
+                        </w:txbxContent>
+                      </wps:txbx>
+                      <wps:bodyPr rot="0" spcFirstLastPara="0" vertOverflow="overflow" horzOverflow="overflow" vert="horz" wrap="square" lIns="91440" tIns="45720" rIns="91440" bIns="45720" numCol="1" spcCol="0" rtlCol="0" fromWordArt="0" anchor="ctr" anchorCtr="0" forceAA="0" compatLnSpc="1">
+                        <a:prstTxWarp prst="textNoShape">
+                          <a:avLst/>
+                        </a:prstTxWarp>
+                        <a:noAutofit/>
+                      </wps:bodyPr>
+                    </wps:wsp>
+                  </a:graphicData>
+                </a:graphic>
+              </wp:anchor>
+            </w:drawing>
+          </mc:Choice>
+          <mc:Fallback>
+            <w:pict>
+              <v:oval id="Oval 1" o:spid="_x0000_s1026" style="position:absolute;margin-left:58.8pt;margin-top:4.55pt;width:85.8pt;height:66pt;z-index:251659264;visibility:visible;mso-wrap-style:square;mso-wrap-distance-left:9pt;mso-wrap-distance-top:0;mso-wrap-distance-right:9pt;mso-wrap-distance-bottom:0;mso-position-horizontal:absolute;mso-position-horizontal-relative:text;mso-position-vertical:absolute;mso-position-vertical-relative:text;v-text-anchor:middle" o:gfxdata="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" fillcolor="white [3201]" strokecolor="#70ad47 [3209]" strokeweight="1pt">
+                <v:stroke joinstyle="miter"/>
+                <v:textbox>
+                  <w:txbxContent>
+                    <w:p>
+                      <w:pPr>
+                        <w:jc w:val="center"/>
+                      </w:pPr>
+                      <w:r>
+                        <w:t>BEGIN</w:t>
+                      </w:r>
+                    </w:p>
+                  </w:txbxContent>
+                </v:textbox>
+              </v:oval>
+            </w:pict>
+          </mc:Fallback>
+        </mc:AlternateContent>
+      </w:r>
+    </w:p>
+    <w:p>
       <w:bookmarkStart w:id="0" w:name="_GoBack"/>
       <w:bookmarkEnd w:id="0"/>
+      <w:r>
+        <w:rPr>
+          <w:noProof/>
+        </w:rPr>
+        <mc:AlternateContent>
+          <mc:Choice Requires="wps">
+            <w:drawing>
+              <wp:anchor distT="0" distB="0" distL="114300" distR="114300" simplePos="0" relativeHeight="251667456" behindDoc="0" locked="0" layoutInCell="1" allowOverlap="1" wp14:anchorId="174800CD" wp14:editId="405376E3">
+                <wp:simplePos x="0" y="0"/>
+                <wp:positionH relativeFrom="column">
+                  <wp:posOffset>1288415</wp:posOffset>
+                </wp:positionH>
+                <wp:positionV relativeFrom="paragraph">
+                  <wp:posOffset>3460115</wp:posOffset>
+                </wp:positionV>
+                <wp:extent cx="45719" cy="182880"/>
+                <wp:effectExtent l="19050" t="0" r="31115" b="45720"/>
+                <wp:wrapNone/>
+                <wp:docPr id="9" name="Down Arrow 9"/>
+                <wp:cNvGraphicFramePr/>
+                <a:graphic xmlns:a="http://schemas.openxmlformats.org/drawingml/2006/main">
+                  <a:graphicData uri="http://schemas.microsoft.com/office/word/2010/wordprocessingShape">
+                    <wps:wsp>
+                      <wps:cNvSpPr/>
+                      <wps:spPr>
+                        <a:xfrm>
+                          <a:off x="0" y="0"/>
+                          <a:ext cx="45719" cy="182880"/>
+                        </a:xfrm>
+                        <a:prstGeom prst="downArrow">
+                          <a:avLst/>
+                        </a:prstGeom>
+                      </wps:spPr>
+                      <wps:style>
+                        <a:lnRef idx="2">
+                          <a:schemeClr val="accent1">
+                            <a:shade val="50000"/>
+                          </a:schemeClr>
+                        </a:lnRef>
+                        <a:fillRef idx="1">
+                          <a:schemeClr val="accent1"/>
+                        </a:fillRef>
+                        <a:effectRef idx="0">
+                          <a:schemeClr val="accent1"/>
+                        </a:effectRef>
+                        <a:fontRef idx="minor">
+                          <a:schemeClr val="lt1"/>
+                        </a:fontRef>
+                      </wps:style>
+                      <wps:bodyPr rot="0" spcFirstLastPara="0" vertOverflow="overflow" horzOverflow="overflow" vert="horz" wrap="square" lIns="91440" tIns="45720" rIns="91440" bIns="45720" numCol="1" spcCol="0" rtlCol="0" fromWordArt="0" anchor="ctr" anchorCtr="0" forceAA="0" compatLnSpc="1">
+                        <a:prstTxWarp prst="textNoShape">
+                          <a:avLst/>
+                        </a:prstTxWarp>
+                        <a:noAutofit/>
+                      </wps:bodyPr>
+                    </wps:wsp>
+                  </a:graphicData>
+                </a:graphic>
+              </wp:anchor>
+            </w:drawing>
+          </mc:Choice>
+          <mc:Fallback>
+            <w:pict>
+              <v:shapetype w14:anchorId="34D54650" id="_x0000_t67" coordsize="21600,21600" o:spt="67" adj="16200,5400" path="m0@0l@1@0@1,0@2,0@2@0,21600@0,10800,21600xe">
+                <v:stroke joinstyle="miter"/>
+                <v:formulas>
+                  <v:f eqn="val #0"/>
+                  <v:f eqn="val #1"/>
+                  <v:f eqn="sum height 0 #1"/>
+                  <v:f eqn="sum 10800 0 #1"/>
+                  <v:f eqn="sum width 0 #0"/>
+                  <v:f eqn="prod @4 @3 10800"/>
+                  <v:f eqn="sum width 0 @5"/>
+                </v:formulas>
+                <v:path o:connecttype="custom" o:connectlocs="10800,0;0,@0;10800,21600;21600,@0" o:connectangles="270,180,90,0" textboxrect="@1,0,@2,@6"/>
+                <v:handles>
+                  <v:h position="#1,#0" xrange="0,10800" yrange="0,21600"/>
+                </v:handles>
+              </v:shapetype>
+              <v:shape id="Down Arrow 9" o:spid="_x0000_s1026" type="#_x0000_t67" style="position:absolute;margin-left:101.45pt;margin-top:272.45pt;width:3.6pt;height:14.4pt;z-index:251667456;visibility:visible;mso-wrap-style:square;mso-wrap-distance-left:9pt;mso-wrap-distance-top:0;mso-wrap-distance-right:9pt;mso-wrap-distance-bottom:0;mso-position-horizontal:absolute;mso-position-horizontal-relative:text;mso-position-vertical:absolute;mso-position-vertical-relative:text;v-text-anchor:middle" o:gfxdata="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" adj="18900" fillcolor="#5b9bd5 [3204]" strokecolor="#1f4d78 [1604]" strokeweight="1pt"/>
+            </w:pict>
+          </mc:Fallback>
+        </mc:AlternateContent>
+      </w:r>
+      <w:r>
+        <w:rPr>
+          <w:noProof/>
+        </w:rPr>
+        <mc:AlternateContent>
+          <mc:Choice Requires="wps">
+            <w:drawing>
+              <wp:anchor distT="0" distB="0" distL="114300" distR="114300" simplePos="0" relativeHeight="251666432" behindDoc="0" locked="0" layoutInCell="1" allowOverlap="1" wp14:anchorId="4BEB07FC" wp14:editId="129E2EAF">
+                <wp:simplePos x="0" y="0"/>
+                <wp:positionH relativeFrom="column">
+                  <wp:posOffset>1310640</wp:posOffset>
+                </wp:positionH>
+                <wp:positionV relativeFrom="paragraph">
+                  <wp:posOffset>2621915</wp:posOffset>
+                </wp:positionV>
+                <wp:extent cx="45719" cy="274320"/>
+                <wp:effectExtent l="19050" t="0" r="31115" b="30480"/>
+                <wp:wrapNone/>
+                <wp:docPr id="8" name="Down Arrow 8"/>
+                <wp:cNvGraphicFramePr/>
+                <a:graphic xmlns:a="http://schemas.openxmlformats.org/drawingml/2006/main">
+                  <a:graphicData uri="http://schemas.microsoft.com/office/word/2010/wordprocessingShape">
+                    <wps:wsp>
+                      <wps:cNvSpPr/>
+                      <wps:spPr>
+                        <a:xfrm>
+                          <a:off x="0" y="0"/>
+                          <a:ext cx="45719" cy="274320"/>
+                        </a:xfrm>
+                        <a:prstGeom prst="downArrow">
+                          <a:avLst/>
+                        </a:prstGeom>
+                      </wps:spPr>
+                      <wps:style>
+                        <a:lnRef idx="2">
+                          <a:schemeClr val="accent1">
+                            <a:shade val="50000"/>
+                          </a:schemeClr>
+                        </a:lnRef>
+                        <a:fillRef idx="1">
+                          <a:schemeClr val="accent1"/>
+                        </a:fillRef>
+                        <a:effectRef idx="0">
+                          <a:schemeClr val="accent1"/>
+                        </a:effectRef>
+                        <a:fontRef idx="minor">
+                          <a:schemeClr val="lt1"/>
+                        </a:fontRef>
+                      </wps:style>
+                      <wps:bodyPr rot="0" spcFirstLastPara="0" vertOverflow="overflow" horzOverflow="overflow" vert="horz" wrap="square" lIns="91440" tIns="45720" rIns="91440" bIns="45720" numCol="1" spcCol="0" rtlCol="0" fromWordArt="0" anchor="ctr" anchorCtr="0" forceAA="0" compatLnSpc="1">
+                        <a:prstTxWarp prst="textNoShape">
+                          <a:avLst/>
+                        </a:prstTxWarp>
+                        <a:noAutofit/>
+                      </wps:bodyPr>
+                    </wps:wsp>
+                  </a:graphicData>
+                </a:graphic>
+              </wp:anchor>
+            </w:drawing>
+          </mc:Choice>
+          <mc:Fallback>
+            <w:pict>
+              <v:shape w14:anchorId="135E0A50" id="Down Arrow 8" o:spid="_x0000_s1026" type="#_x0000_t67" style="position:absolute;margin-left:103.2pt;margin-top:206.45pt;width:3.6pt;height:21.6pt;z-index:251666432;visibility:visible;mso-wrap-style:square;mso-wrap-distance-left:9pt;mso-wrap-distance-top:0;mso-wrap-distance-right:9pt;mso-wrap-distance-bottom:0;mso-position-horizontal:absolute;mso-position-horizontal-relative:text;mso-position-vertical:absolute;mso-position-vertical-relative:text;v-text-anchor:middle" o:gfxdata="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" adj="19800" fillcolor="#5b9bd5 [3204]" strokecolor="#1f4d78 [1604]" strokeweight="1pt"/>
+            </w:pict>
+          </mc:Fallback>
+        </mc:AlternateContent>
+      </w:r>
+      <w:r>
+        <w:rPr>
+          <w:noProof/>
+        </w:rPr>
+        <mc:AlternateContent>
+          <mc:Choice Requires="wps">
+            <w:drawing>
+              <wp:anchor distT="0" distB="0" distL="114300" distR="114300" simplePos="0" relativeHeight="251663360" behindDoc="0" locked="0" layoutInCell="1" allowOverlap="1" wp14:anchorId="644544CA" wp14:editId="506CE3C8">
+                <wp:simplePos x="0" y="0"/>
+                <wp:positionH relativeFrom="column">
+                  <wp:posOffset>708660</wp:posOffset>
+                </wp:positionH>
+                <wp:positionV relativeFrom="paragraph">
+                  <wp:posOffset>3665855</wp:posOffset>
+                </wp:positionV>
+                <wp:extent cx="1272540" cy="609600"/>
+                <wp:effectExtent l="0" t="0" r="22860" b="19050"/>
+                <wp:wrapNone/>
+                <wp:docPr id="5" name="Oval 5"/>
+                <wp:cNvGraphicFramePr/>
+                <a:graphic xmlns:a="http://schemas.openxmlformats.org/drawingml/2006/main">
+                  <a:graphicData uri="http://schemas.microsoft.com/office/word/2010/wordprocessingShape">
+                    <wps:wsp>
+                      <wps:cNvSpPr/>
+                      <wps:spPr>
+                        <a:xfrm>
+                          <a:off x="0" y="0"/>
+                          <a:ext cx="1272540" cy="609600"/>
+                        </a:xfrm>
+                        <a:prstGeom prst="ellipse">
+                          <a:avLst/>
+                        </a:prstGeom>
+                      </wps:spPr>
+                      <wps:style>
+                        <a:lnRef idx="2">
+                          <a:schemeClr val="accent6"/>
+                        </a:lnRef>
+                        <a:fillRef idx="1">
+                          <a:schemeClr val="lt1"/>
+                        </a:fillRef>
+                        <a:effectRef idx="0">
+                          <a:schemeClr val="accent6"/>
+                        </a:effectRef>
+                        <a:fontRef idx="minor">
+                          <a:schemeClr val="dk1"/>
+                        </a:fontRef>
+                      </wps:style>
+                      <wps:txbx>
+                        <w:txbxContent>
+                          <w:p>
+                            <w:pPr>
+                              <w:jc w:val="center"/>
+                            </w:pPr>
+                            <w:r>
+                              <w:t>END</w:t>
+                            </w:r>
+                          </w:p>
+                        </w:txbxContent>
+                      </wps:txbx>
+                      <wps:bodyPr rot="0" spcFirstLastPara="0" vertOverflow="overflow" horzOverflow="overflow" vert="horz" wrap="square" lIns="91440" tIns="45720" rIns="91440" bIns="45720" numCol="1" spcCol="0" rtlCol="0" fromWordArt="0" anchor="ctr" anchorCtr="0" forceAA="0" compatLnSpc="1">
+                        <a:prstTxWarp prst="textNoShape">
+                          <a:avLst/>
+                        </a:prstTxWarp>
+                        <a:noAutofit/>
+                      </wps:bodyPr>
+                    </wps:wsp>
+                  </a:graphicData>
+                </a:graphic>
+              </wp:anchor>
+            </w:drawing>
+          </mc:Choice>
+          <mc:Fallback>
+            <w:pict>
+              <v:oval w14:anchorId="644544CA" id="Oval 5" o:spid="_x0000_s1027" style="position:absolute;margin-left:55.8pt;margin-top:288.65pt;width:100.2pt;height:48pt;z-index:251663360;visibility:visible;mso-wrap-style:square;mso-wrap-distance-left:9pt;mso-wrap-distance-top:0;mso-wrap-distance-right:9pt;mso-wrap-distance-bottom:0;mso-position-horizontal:absolute;mso-position-horizontal-relative:text;mso-position-vertical:absolute;mso-position-vertical-relative:text;v-text-anchor:middle" o:gfxdata="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" fillcolor="white [3201]" strokecolor="#70ad47 [3209]" strokeweight="1pt">
+                <v:stroke joinstyle="miter"/>
+                <v:textbox>
+                  <w:txbxContent>
+                    <w:p>
+                      <w:pPr>
+                        <w:jc w:val="center"/>
+                      </w:pPr>
+                      <w:r>
+                        <w:t>END</w:t>
+                      </w:r>
+                    </w:p>
+                  </w:txbxContent>
+                </v:textbox>
+              </v:oval>
+            </w:pict>
+          </mc:Fallback>
+        </mc:AlternateContent>
+      </w:r>
+      <w:r>
+        <w:rPr>
+          <w:noProof/>
+        </w:rPr>
+        <mc:AlternateContent>
+          <mc:Choice Requires="wps">
+            <w:drawing>
+              <wp:anchor distT="0" distB="0" distL="114300" distR="114300" simplePos="0" relativeHeight="251662336" behindDoc="0" locked="0" layoutInCell="1" allowOverlap="1" wp14:anchorId="7C6B46CB" wp14:editId="3A87E377">
+                <wp:simplePos x="0" y="0"/>
+                <wp:positionH relativeFrom="column">
+                  <wp:posOffset>563880</wp:posOffset>
+                </wp:positionH>
+                <wp:positionV relativeFrom="paragraph">
+                  <wp:posOffset>2865755</wp:posOffset>
+                </wp:positionV>
+                <wp:extent cx="1470660" cy="556260"/>
+                <wp:effectExtent l="19050" t="0" r="34290" b="15240"/>
+                <wp:wrapNone/>
+                <wp:docPr id="4" name="Parallelogram 4"/>
+                <wp:cNvGraphicFramePr/>
+                <a:graphic xmlns:a="http://schemas.openxmlformats.org/drawingml/2006/main">
+                  <a:graphicData uri="http://schemas.microsoft.com/office/word/2010/wordprocessingShape">
+                    <wps:wsp>
+                      <wps:cNvSpPr/>
+                      <wps:spPr>
+                        <a:xfrm>
+                          <a:off x="0" y="0"/>
+                          <a:ext cx="1470660" cy="556260"/>
+                        </a:xfrm>
+                        <a:prstGeom prst="parallelogram">
+                          <a:avLst/>
+                        </a:prstGeom>
+                      </wps:spPr>
+                      <wps:style>
+                        <a:lnRef idx="2">
+                          <a:schemeClr val="accent6"/>
+                        </a:lnRef>
+                        <a:fillRef idx="1">
+                          <a:schemeClr val="lt1"/>
+                        </a:fillRef>
+                        <a:effectRef idx="0">
+                          <a:schemeClr val="accent6"/>
+                        </a:effectRef>
+                        <a:fontRef idx="minor">
+                          <a:schemeClr val="dk1"/>
+                        </a:fontRef>
+                      </wps:style>
+                      <wps:txbx>
+                        <w:txbxContent>
+                          <w:p>
+                            <w:pPr>
+                              <w:jc w:val="center"/>
+                            </w:pPr>
+                            <w:r>
+                              <w:t xml:space="preserve">Display </w:t>
+                            </w:r>
+                            <w:proofErr w:type="spellStart"/>
+                            <w:r>
+                              <w:t>averge</w:t>
+                            </w:r>
+                            <w:proofErr w:type="spellEnd"/>
+                          </w:p>
+                          <w:p>
+                            <w:pPr>
+                              <w:jc w:val="center"/>
+                            </w:pPr>
+                          </w:p>
+                        </w:txbxContent>
+                      </wps:txbx>
+                      <wps:bodyPr rot="0" spcFirstLastPara="0" vertOverflow="overflow" horzOverflow="overflow" vert="horz" wrap="square" lIns="91440" tIns="45720" rIns="91440" bIns="45720" numCol="1" spcCol="0" rtlCol="0" fromWordArt="0" anchor="ctr" anchorCtr="0" forceAA="0" compatLnSpc="1">
+                        <a:prstTxWarp prst="textNoShape">
+                          <a:avLst/>
+                        </a:prstTxWarp>
+                        <a:noAutofit/>
+                      </wps:bodyPr>
+                    </wps:wsp>
+                  </a:graphicData>
+                </a:graphic>
+              </wp:anchor>
+            </w:drawing>
+          </mc:Choice>
+          <mc:Fallback>
+            <w:pict>
+              <v:shapetype w14:anchorId="7C6B46CB" id="_x0000_t7" coordsize="21600,21600" o:spt="7" adj="5400" path="m@0,l,21600@1,21600,21600,xe">
+                <v:stroke joinstyle="miter"/>
+                <v:formulas>
+                  <v:f eqn="val #0"/>
+                  <v:f eqn="sum width 0 #0"/>
+                  <v:f eqn="prod #0 1 2"/>
+                  <v:f eqn="sum width 0 @2"/>
+                  <v:f eqn="mid #0 width"/>
+                  <v:f eqn="mid @1 0"/>
+                  <v:f eqn="prod height width #0"/>
+                  <v:f eqn="prod @6 1 2"/>
+                  <v:f eqn="sum height 0 @7"/>
+                  <v:f eqn="prod width 1 2"/>
+                  <v:f eqn="sum #0 0 @9"/>
+                  <v:f eqn="if @10 @8 0"/>
+                  <v:f eqn="if @10 @7 height"/>
+                </v:formulas>
+                <v:path gradientshapeok="t" o:connecttype="custom" o:connectlocs="@4,0;10800,@11;@3,10800;@5,21600;10800,@12;@2,10800" textboxrect="1800,1800,19800,19800;8100,8100,13500,13500;10800,10800,10800,10800"/>
+                <v:handles>
+                  <v:h position="#0,topLeft" xrange="0,21600"/>
+                </v:handles>
+              </v:shapetype>
+              <v:shape id="Parallelogram 4" o:spid="_x0000_s1028" type="#_x0000_t7" style="position:absolute;margin-left:44.4pt;margin-top:225.65pt;width:115.8pt;height:43.8pt;z-index:251662336;visibility:visible;mso-wrap-style:square;mso-wrap-distance-left:9pt;mso-wrap-distance-top:0;mso-wrap-distance-right:9pt;mso-wrap-distance-bottom:0;mso-position-horizontal:absolute;mso-position-horizontal-relative:text;mso-position-vertical:absolute;mso-position-vertical-relative:text;v-text-anchor:middle" o:gfxdata="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" adj="2042" fillcolor="white [3201]" strokecolor="#70ad47 [3209]" strokeweight="1pt">
+                <v:textbox>
+                  <w:txbxContent>
+                    <w:p>
+                      <w:pPr>
+                        <w:jc w:val="center"/>
+                      </w:pPr>
+                      <w:r>
+                        <w:t xml:space="preserve">Display </w:t>
+                      </w:r>
+                      <w:proofErr w:type="spellStart"/>
+                      <w:r>
+                        <w:t>averge</w:t>
+                      </w:r>
+                      <w:proofErr w:type="spellEnd"/>
+                    </w:p>
+                    <w:p>
+                      <w:pPr>
+                        <w:jc w:val="center"/>
+                      </w:pPr>
+                    </w:p>
+                  </w:txbxContent>
+                </v:textbox>
+              </v:shape>
+            </w:pict>
+          </mc:Fallback>
+        </mc:AlternateContent>
+      </w:r>
+      <w:r>
+        <w:rPr>
+          <w:noProof/>
+        </w:rPr>
+        <mc:AlternateContent>
+          <mc:Choice Requires="wps">
+            <w:drawing>
+              <wp:anchor distT="0" distB="0" distL="114300" distR="114300" simplePos="0" relativeHeight="251661312" behindDoc="0" locked="0" layoutInCell="1" allowOverlap="1" wp14:anchorId="0A2E20AE" wp14:editId="26A85B86">
+                <wp:simplePos x="0" y="0"/>
+                <wp:positionH relativeFrom="column">
+                  <wp:posOffset>586740</wp:posOffset>
+                </wp:positionH>
+                <wp:positionV relativeFrom="paragraph">
+                  <wp:posOffset>2134235</wp:posOffset>
+                </wp:positionV>
+                <wp:extent cx="1508760" cy="510540"/>
+                <wp:effectExtent l="0" t="0" r="15240" b="22860"/>
+                <wp:wrapNone/>
+                <wp:docPr id="3" name="Rectangle 3"/>
+                <wp:cNvGraphicFramePr/>
+                <a:graphic xmlns:a="http://schemas.openxmlformats.org/drawingml/2006/main">
+                  <a:graphicData uri="http://schemas.microsoft.com/office/word/2010/wordprocessingShape">
+                    <wps:wsp>
+                      <wps:cNvSpPr/>
+                      <wps:spPr>
+                        <a:xfrm>
+                          <a:off x="0" y="0"/>
+                          <a:ext cx="1508760" cy="510540"/>
+                        </a:xfrm>
+                        <a:prstGeom prst="rect">
+                          <a:avLst/>
+                        </a:prstGeom>
+                      </wps:spPr>
+                      <wps:style>
+                        <a:lnRef idx="2">
+                          <a:schemeClr val="accent6"/>
+                        </a:lnRef>
+                        <a:fillRef idx="1">
+                          <a:schemeClr val="lt1"/>
+                        </a:fillRef>
+                        <a:effectRef idx="0">
+                          <a:schemeClr val="accent6"/>
+                        </a:effectRef>
+                        <a:fontRef idx="minor">
+                          <a:schemeClr val="dk1"/>
+                        </a:fontRef>
+                      </wps:style>
+                      <wps:txbx>
+                        <w:txbxContent>
+                          <w:p>
+                            <w:pPr>
+                              <w:jc w:val="center"/>
+                            </w:pPr>
+                            <w:proofErr w:type="spellStart"/>
+                            <w:r>
+                              <w:t>Averge</w:t>
+                            </w:r>
+                            <w:proofErr w:type="spellEnd"/>
+                            <w:r>
+                              <w:t xml:space="preserve"> = </w:t>
+                            </w:r>
+                            <w:proofErr w:type="gramStart"/>
+                            <w:r>
+                              <w:t>( Math</w:t>
+                            </w:r>
+                            <w:proofErr w:type="gramEnd"/>
+                            <w:r>
+                              <w:t xml:space="preserve"> + Physics + Chemistry)/3</w:t>
+                            </w:r>
+                          </w:p>
+                        </w:txbxContent>
+                      </wps:txbx>
+                      <wps:bodyPr rot="0" spcFirstLastPara="0" vertOverflow="overflow" horzOverflow="overflow" vert="horz" wrap="square" lIns="91440" tIns="45720" rIns="91440" bIns="45720" numCol="1" spcCol="0" rtlCol="0" fromWordArt="0" anchor="ctr" anchorCtr="0" forceAA="0" compatLnSpc="1">
+                        <a:prstTxWarp prst="textNoShape">
+                          <a:avLst/>
+                        </a:prstTxWarp>
+                        <a:noAutofit/>
+                      </wps:bodyPr>
+                    </wps:wsp>
+                  </a:graphicData>
+                </a:graphic>
+              </wp:anchor>
+            </w:drawing>
+          </mc:Choice>
+          <mc:Fallback>
+            <w:pict>
+              <v:rect w14:anchorId="0A2E20AE" id="Rectangle 3" o:spid="_x0000_s1029" style="position:absolute;margin-left:46.2pt;margin-top:168.05pt;width:118.8pt;height:40.2pt;z-index:251661312;visibility:visible;mso-wrap-style:square;mso-wrap-distance-left:9pt;mso-wrap-distance-top:0;mso-wrap-distance-right:9pt;mso-wrap-distance-bottom:0;mso-position-horizontal:absolute;mso-position-horizontal-relative:text;mso-position-vertical:absolute;mso-position-vertical-relative:text;v-text-anchor:middle" o:gfxdata="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" fillcolor="white [3201]" strokecolor="#70ad47 [3209]" strokeweight="1pt">
+                <v:textbox>
+                  <w:txbxContent>
+                    <w:p>
+                      <w:pPr>
+                        <w:jc w:val="center"/>
+                      </w:pPr>
+                      <w:proofErr w:type="spellStart"/>
+                      <w:r>
+                        <w:t>Averge</w:t>
+                      </w:r>
+                      <w:proofErr w:type="spellEnd"/>
+                      <w:r>
+                        <w:t xml:space="preserve"> = </w:t>
+                      </w:r>
+                      <w:proofErr w:type="gramStart"/>
+                      <w:r>
+                        <w:t>( Math</w:t>
+                      </w:r>
+                      <w:proofErr w:type="gramEnd"/>
+                      <w:r>
+                        <w:t xml:space="preserve"> + Physics + Chemistry)/3</w:t>
+                      </w:r>
+                    </w:p>
+                  </w:txbxContent>
+                </v:textbox>
+              </v:rect>
+            </w:pict>
+          </mc:Fallback>
+        </mc:AlternateContent>
+      </w:r>
+      <w:r>
+        <w:rPr>
+          <w:noProof/>
+        </w:rPr>
+        <mc:AlternateContent>
+          <mc:Choice Requires="wps">
+            <w:drawing>
+              <wp:anchor distT="0" distB="0" distL="114300" distR="114300" simplePos="0" relativeHeight="251660288" behindDoc="0" locked="0" layoutInCell="1" allowOverlap="1" wp14:anchorId="23CBF2E2" wp14:editId="62317B5A">
+                <wp:simplePos x="0" y="0"/>
+                <wp:positionH relativeFrom="column">
+                  <wp:posOffset>624840</wp:posOffset>
+                </wp:positionH>
+                <wp:positionV relativeFrom="paragraph">
+                  <wp:posOffset>838835</wp:posOffset>
+                </wp:positionV>
+                <wp:extent cx="1303020" cy="929640"/>
+                <wp:effectExtent l="19050" t="0" r="30480" b="22860"/>
+                <wp:wrapNone/>
+                <wp:docPr id="2" name="Parallelogram 2"/>
+                <wp:cNvGraphicFramePr/>
+                <a:graphic xmlns:a="http://schemas.openxmlformats.org/drawingml/2006/main">
+                  <a:graphicData uri="http://schemas.microsoft.com/office/word/2010/wordprocessingShape">
+                    <wps:wsp>
+                      <wps:cNvSpPr/>
+                      <wps:spPr>
+                        <a:xfrm>
+                          <a:off x="0" y="0"/>
+                          <a:ext cx="1303020" cy="929640"/>
+                        </a:xfrm>
+                        <a:prstGeom prst="parallelogram">
+                          <a:avLst/>
+                        </a:prstGeom>
+                      </wps:spPr>
+                      <wps:style>
+                        <a:lnRef idx="2">
+                          <a:schemeClr val="accent6"/>
+                        </a:lnRef>
+                        <a:fillRef idx="1">
+                          <a:schemeClr val="lt1"/>
+                        </a:fillRef>
+                        <a:effectRef idx="0">
+                          <a:schemeClr val="accent6"/>
+                        </a:effectRef>
+                        <a:fontRef idx="minor">
+                          <a:schemeClr val="dk1"/>
+                        </a:fontRef>
+                      </wps:style>
+                      <wps:txbx>
+                        <w:txbxContent>
+                          <w:p>
+                            <w:pPr>
+                              <w:jc w:val="center"/>
+                            </w:pPr>
+                            <w:r>
+                              <w:t>Input Math, Physics, Chemistry</w:t>
+                            </w:r>
+                          </w:p>
+                        </w:txbxContent>
+                      </wps:txbx>
+                      <wps:bodyPr rot="0" spcFirstLastPara="0" vertOverflow="overflow" horzOverflow="overflow" vert="horz" wrap="square" lIns="91440" tIns="45720" rIns="91440" bIns="45720" numCol="1" spcCol="0" rtlCol="0" fromWordArt="0" anchor="ctr" anchorCtr="0" forceAA="0" compatLnSpc="1">
+                        <a:prstTxWarp prst="textNoShape">
+                          <a:avLst/>
+                        </a:prstTxWarp>
+                        <a:noAutofit/>
+                      </wps:bodyPr>
+                    </wps:wsp>
+                  </a:graphicData>
+                </a:graphic>
+                <wp14:sizeRelV relativeFrom="margin">
+                  <wp14:pctHeight>0</wp14:pctHeight>
+                </wp14:sizeRelV>
+              </wp:anchor>
+            </w:drawing>
+          </mc:Choice>
+          <mc:Fallback>
+            <w:pict>
+              <v:shape w14:anchorId="23CBF2E2" id="Parallelogram 2" o:spid="_x0000_s1030" type="#_x0000_t7" style="position:absolute;margin-left:49.2pt;margin-top:66.05pt;width:102.6pt;height:73.2pt;z-index:251660288;visibility:visible;mso-wrap-style:square;mso-height-percent:0;mso-wrap-distance-left:9pt;mso-wrap-distance-top:0;mso-wrap-distance-right:9pt;mso-wrap-distance-bottom:0;mso-position-horizontal:absolute;mso-position-horizontal-relative:text;mso-position-vertical:absolute;mso-position-vertical-relative:text;mso-height-percent:0;mso-height-relative:margin;v-text-anchor:middle" o:gfxdata="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" adj="3853" fillcolor="white [3201]" strokecolor="#70ad47 [3209]" strokeweight="1pt">
+                <v:textbox>
+                  <w:txbxContent>
+                    <w:p>
+                      <w:pPr>
+                        <w:jc w:val="center"/>
+                      </w:pPr>
+                      <w:r>
+                        <w:t>Input Math, Physics, Chemistry</w:t>
+                      </w:r>
+                    </w:p>
+                  </w:txbxContent>
+                </v:textbox>
+              </v:shape>
+            </w:pict>
+          </mc:Fallback>
+        </mc:AlternateContent>
+      </w:r>
+      <w:r>
+        <w:rPr>
+          <w:noProof/>
+        </w:rPr>
+        <mc:AlternateContent>
+          <mc:Choice Requires="wps">
+            <w:drawing>
+              <wp:anchor distT="0" distB="0" distL="114300" distR="114300" simplePos="0" relativeHeight="251664384" behindDoc="0" locked="0" layoutInCell="1" allowOverlap="1" wp14:anchorId="1F560ED4" wp14:editId="43839A68">
+                <wp:simplePos x="0" y="0"/>
+                <wp:positionH relativeFrom="column">
+                  <wp:posOffset>1287780</wp:posOffset>
+                </wp:positionH>
+                <wp:positionV relativeFrom="paragraph">
+                  <wp:posOffset>594995</wp:posOffset>
+                </wp:positionV>
+                <wp:extent cx="45719" cy="274320"/>
+                <wp:effectExtent l="19050" t="0" r="31115" b="30480"/>
+                <wp:wrapNone/>
+                <wp:docPr id="6" name="Down Arrow 6"/>
+                <wp:cNvGraphicFramePr/>
+                <a:graphic xmlns:a="http://schemas.openxmlformats.org/drawingml/2006/main">
+                  <a:graphicData uri="http://schemas.microsoft.com/office/word/2010/wordprocessingShape">
+                    <wps:wsp>
+                      <wps:cNvSpPr/>
+                      <wps:spPr>
+                        <a:xfrm>
+                          <a:off x="0" y="0"/>
+                          <a:ext cx="45719" cy="274320"/>
+                        </a:xfrm>
+                        <a:prstGeom prst="downArrow">
+                          <a:avLst/>
+                        </a:prstGeom>
+                      </wps:spPr>
+                      <wps:style>
+                        <a:lnRef idx="2">
+                          <a:schemeClr val="accent1">
+                            <a:shade val="50000"/>
+                          </a:schemeClr>
+                        </a:lnRef>
+                        <a:fillRef idx="1">
+                          <a:schemeClr val="accent1"/>
+                        </a:fillRef>
+                        <a:effectRef idx="0">
+                          <a:schemeClr val="accent1"/>
+                        </a:effectRef>
+                        <a:fontRef idx="minor">
+                          <a:schemeClr val="lt1"/>
+                        </a:fontRef>
+                      </wps:style>
+                      <wps:bodyPr rot="0" spcFirstLastPara="0" vertOverflow="overflow" horzOverflow="overflow" vert="horz" wrap="square" lIns="91440" tIns="45720" rIns="91440" bIns="45720" numCol="1" spcCol="0" rtlCol="0" fromWordArt="0" anchor="ctr" anchorCtr="0" forceAA="0" compatLnSpc="1">
+                        <a:prstTxWarp prst="textNoShape">
+                          <a:avLst/>
+                        </a:prstTxWarp>
+                        <a:noAutofit/>
+                      </wps:bodyPr>
+                    </wps:wsp>
+                  </a:graphicData>
+                </a:graphic>
+              </wp:anchor>
+            </w:drawing>
+          </mc:Choice>
+          <mc:Fallback>
+            <w:pict>
+              <v:shape w14:anchorId="18713E0F" id="Down Arrow 6" o:spid="_x0000_s1026" type="#_x0000_t67" style="position:absolute;margin-left:101.4pt;margin-top:46.85pt;width:3.6pt;height:21.6pt;z-index:251664384;visibility:visible;mso-wrap-style:square;mso-wrap-distance-left:9pt;mso-wrap-distance-top:0;mso-wrap-distance-right:9pt;mso-wrap-distance-bottom:0;mso-position-horizontal:absolute;mso-position-horizontal-relative:text;mso-position-vertical:absolute;mso-position-vertical-relative:text;v-text-anchor:middle" o:gfxdata="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" adj="19800" fillcolor="#5b9bd5 [3204]" strokecolor="#1f4d78 [1604]" strokeweight="1pt"/>
+            </w:pict>
+          </mc:Fallback>
+        </mc:AlternateContent>
+      </w:r>
+      <w:r>
+        <w:rPr>
+          <w:noProof/>
+        </w:rPr>
+        <mc:AlternateContent>
+          <mc:Choice Requires="wps">
+            <w:drawing>
+              <wp:anchor distT="0" distB="0" distL="114300" distR="114300" simplePos="0" relativeHeight="251665408" behindDoc="0" locked="0" layoutInCell="1" allowOverlap="1" wp14:anchorId="6501F741" wp14:editId="17776A82">
+                <wp:simplePos x="0" y="0"/>
+                <wp:positionH relativeFrom="column">
+                  <wp:posOffset>1310640</wp:posOffset>
+                </wp:positionH>
+                <wp:positionV relativeFrom="paragraph">
+                  <wp:posOffset>1814195</wp:posOffset>
+                </wp:positionV>
+                <wp:extent cx="45719" cy="289560"/>
+                <wp:effectExtent l="19050" t="0" r="31115" b="34290"/>
+                <wp:wrapNone/>
+                <wp:docPr id="7" name="Down Arrow 7"/>
+                <wp:cNvGraphicFramePr/>
+                <a:graphic xmlns:a="http://schemas.openxmlformats.org/drawingml/2006/main">
+                  <a:graphicData uri="http://schemas.microsoft.com/office/word/2010/wordprocessingShape">
+                    <wps:wsp>
+                      <wps:cNvSpPr/>
+                      <wps:spPr>
+                        <a:xfrm>
+                          <a:off x="0" y="0"/>
+                          <a:ext cx="45719" cy="289560"/>
+                        </a:xfrm>
+                        <a:prstGeom prst="downArrow">
+                          <a:avLst/>
+                        </a:prstGeom>
+                      </wps:spPr>
+                      <wps:style>
+                        <a:lnRef idx="2">
+                          <a:schemeClr val="accent1">
+                            <a:shade val="50000"/>
+                          </a:schemeClr>
+                        </a:lnRef>
+                        <a:fillRef idx="1">
+                          <a:schemeClr val="accent1"/>
+                        </a:fillRef>
+                        <a:effectRef idx="0">
+                          <a:schemeClr val="accent1"/>
+                        </a:effectRef>
+                        <a:fontRef idx="minor">
+                          <a:schemeClr val="lt1"/>
+                        </a:fontRef>
+                      </wps:style>
+                      <wps:bodyPr rot="0" spcFirstLastPara="0" vertOverflow="overflow" horzOverflow="overflow" vert="horz" wrap="square" lIns="91440" tIns="45720" rIns="91440" bIns="45720" numCol="1" spcCol="0" rtlCol="0" fromWordArt="0" anchor="ctr" anchorCtr="0" forceAA="0" compatLnSpc="1">
+                        <a:prstTxWarp prst="textNoShape">
+                          <a:avLst/>
+                        </a:prstTxWarp>
+                        <a:noAutofit/>
+                      </wps:bodyPr>
+                    </wps:wsp>
+                  </a:graphicData>
+                </a:graphic>
+              </wp:anchor>
+            </w:drawing>
+          </mc:Choice>
+          <mc:Fallback>
+            <w:pict>
+              <v:shape w14:anchorId="3E5F1464" id="Down Arrow 7" o:spid="_x0000_s1026" type="#_x0000_t67" style="position:absolute;margin-left:103.2pt;margin-top:142.85pt;width:3.6pt;height:22.8pt;z-index:251665408;visibility:visible;mso-wrap-style:square;mso-wrap-distance-left:9pt;mso-wrap-distance-top:0;mso-wrap-distance-right:9pt;mso-wrap-distance-bottom:0;mso-position-horizontal:absolute;mso-position-horizontal-relative:text;mso-position-vertical:absolute;mso-position-vertical-relative:text;v-text-anchor:middle" o:gfxdata="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" adj="19895" fillcolor="#5b9bd5 [3204]" strokecolor="#1f4d78 [1604]" strokeweight="1pt"/>
+            </w:pict>
+          </mc:Fallback>
+        </mc:AlternateContent>
+      </w:r>
     </w:p>
-    <w:p>
-      <w:r>
-        <w:t xml:space="preserve">          </w:t>
-      </w:r>
-      <w:proofErr w:type="gramStart"/>
-      <w:r>
-        <w:t xml:space="preserve">Input </w:t>
-      </w:r>
-      <w:r>
-        <w:t xml:space="preserve"> </w:t>
-      </w:r>
-      <w:r>
-        <w:t>Math</w:t>
-      </w:r>
-      <w:proofErr w:type="gramEnd"/>
-      <w:r>
-        <w:t xml:space="preserve"> , Physics, Chemistry</w:t>
-      </w:r>
-    </w:p>
-    <w:p>
-      <w:r>
-        <w:t xml:space="preserve">          Average = (Math + Physics + Chemistry) / 3</w:t>
-      </w:r>
-    </w:p>
-    <w:p>
-      <w:r>
-        <w:t xml:space="preserve">          Display Average</w:t>
-      </w:r>
-    </w:p>
-    <w:p>
-      <w:r>
-        <w:t>End</w:t>
-      </w:r>
-    </w:p>
-    <w:p/>
-    <w:p/>
     <w:sectPr>
       <w:pgSz w:w="12240" w:h="15840"/>
       <w:pgMar w:top="1440" w:right="1440" w:bottom="1440" w:left="1440" w:header="720" w:footer="720" w:gutter="0"/>
@@ -745,7 +1563,7 @@
 </file>
 
 <file path=customXml/itemProps1.xml><?xml version="1.0" encoding="utf-8"?>
-<ds:datastoreItem xmlns:ds="http://schemas.openxmlformats.org/officeDocument/2006/customXml" ds:itemID="{5D68D01F-13A0-4466-B8FB-A7705E91BC8A}">
+<ds:datastoreItem xmlns:ds="http://schemas.openxmlformats.org/officeDocument/2006/customXml" ds:itemID="{8B249B6E-11BF-4BE1-B111-6E3212DBC455}">
   <ds:schemaRefs>
     <ds:schemaRef ds:uri="http://schemas.openxmlformats.org/officeDocument/2006/bibliography"/>
   </ds:schemaRefs>

</xml_diff>